<commit_message>
Dodato nekoliko stavki u komentari.txt
</commit_message>
<xml_diff>
--- a/Specifikacija.docx
+++ b/Specifikacija.docx
@@ -1,52 +1,503 @@
 
 <file path=word/document.xml><?xml version="1.0" encoding="utf-8"?>
-<w:document xmlns:ve="http://schemas.openxmlformats.org/markup-compatibility/2006" xmlns:o="urn:schemas-microsoft-com:office:office" xmlns:r="http://schemas.openxmlformats.org/officeDocument/2006/relationships" xmlns:m="http://schemas.openxmlformats.org/officeDocument/2006/math" xmlns:v="urn:schemas-microsoft-com:vml" xmlns:wp="http://schemas.openxmlformats.org/drawingml/2006/wordprocessingDrawing" xmlns:w10="urn:schemas-microsoft-com:office:word" xmlns:w="http://schemas.openxmlformats.org/wordprocessingml/2006/main" xmlns:wne="http://schemas.microsoft.com/office/word/2006/wordml">
+<w:document xmlns:wpc="http://schemas.microsoft.com/office/word/2010/wordprocessingCanvas" xmlns:mc="http://schemas.openxmlformats.org/markup-compatibility/2006" xmlns:o="urn:schemas-microsoft-com:office:office" xmlns:r="http://schemas.openxmlformats.org/officeDocument/2006/relationships" xmlns:m="http://schemas.openxmlformats.org/officeDocument/2006/math" xmlns:v="urn:schemas-microsoft-com:vml" xmlns:wp14="http://schemas.microsoft.com/office/word/2010/wordprocessingDrawing" xmlns:wp="http://schemas.openxmlformats.org/drawingml/2006/wordprocessingDrawing" xmlns:w10="urn:schemas-microsoft-com:office:word" xmlns:w="http://schemas.openxmlformats.org/wordprocessingml/2006/main" xmlns:w14="http://schemas.microsoft.com/office/word/2010/wordml" xmlns:wpg="http://schemas.microsoft.com/office/word/2010/wordprocessingGroup" xmlns:wpi="http://schemas.microsoft.com/office/word/2010/wordprocessingInk" xmlns:wne="http://schemas.microsoft.com/office/word/2006/wordml" xmlns:wps="http://schemas.microsoft.com/office/word/2010/wordprocessingShape" mc:Ignorable="w14 wp14">
   <w:body>
     <w:p>
-      <w:r>
-        <w:t>Nakonpokretanjeaplikacijetreba da izađeprozorzaprijavljivanje</w:t>
-      </w:r>
-    </w:p>
-    <w:p>
-      <w:r>
-        <w:t>korisnika u kome je potrebno da korisnikunesesvojekorisničkoime i</w:t>
-      </w:r>
-    </w:p>
-    <w:p>
-      <w:r>
-        <w:t>svojulozinku. Ukolikokorisniknemanapravljennalogomogućiti mu registraciju.</w:t>
-      </w:r>
-    </w:p>
-    <w:p>
-      <w:r>
-        <w:t>Nefunkcionalnizahtev 1: korisničnoimemorabitijedinstveno</w:t>
-      </w:r>
-    </w:p>
-    <w:p>
-      <w:r>
-        <w:t>Po mogućnosti, omogućitiizmenušifreakoju je korsinikzaboravio(forget password),</w:t>
-      </w:r>
-    </w:p>
-    <w:p>
-      <w:r>
-        <w:t>iomogućiti mu izmenutrentnešifrekada je korisnikulogovan.</w:t>
-      </w:r>
-    </w:p>
-    <w:p>
-      <w:r>
-        <w:t>Nefunkcionalnizahtev 2: nova šifranesme se poklapatisaprethonde 3 šifre</w:t>
-      </w:r>
-    </w:p>
-    <w:p>
-      <w:r>
-        <w:t>Nefunkcionalnizahtev 3: tip korinika je administrator i scouter</w:t>
+      <w:proofErr w:type="spellStart"/>
+      <w:r>
+        <w:t>Nakon</w:t>
+      </w:r>
+      <w:proofErr w:type="spellEnd"/>
+      <w:r>
+        <w:t xml:space="preserve"> </w:t>
+      </w:r>
+      <w:proofErr w:type="spellStart"/>
+      <w:r>
+        <w:t>pokretanja</w:t>
+      </w:r>
+      <w:proofErr w:type="spellEnd"/>
+      <w:r>
+        <w:t xml:space="preserve"> </w:t>
+      </w:r>
+      <w:proofErr w:type="spellStart"/>
+      <w:r>
+        <w:t>aplikacije</w:t>
+      </w:r>
+      <w:proofErr w:type="spellEnd"/>
+      <w:r>
+        <w:t xml:space="preserve"> </w:t>
+      </w:r>
+      <w:proofErr w:type="spellStart"/>
+      <w:r>
+        <w:t>treba</w:t>
+      </w:r>
+      <w:proofErr w:type="spellEnd"/>
+      <w:r>
+        <w:t xml:space="preserve"> da </w:t>
+      </w:r>
+      <w:proofErr w:type="spellStart"/>
+      <w:r>
+        <w:t>izađe</w:t>
+      </w:r>
+      <w:proofErr w:type="spellEnd"/>
+      <w:r>
+        <w:t xml:space="preserve"> </w:t>
+      </w:r>
+      <w:proofErr w:type="spellStart"/>
+      <w:r>
+        <w:t>prozor</w:t>
+      </w:r>
+      <w:proofErr w:type="spellEnd"/>
+      <w:r>
+        <w:t xml:space="preserve"> </w:t>
+      </w:r>
+      <w:proofErr w:type="spellStart"/>
+      <w:r>
+        <w:t>za</w:t>
+      </w:r>
+      <w:proofErr w:type="spellEnd"/>
+      <w:r>
+        <w:t xml:space="preserve"> </w:t>
+      </w:r>
+      <w:proofErr w:type="spellStart"/>
+      <w:r>
+        <w:t>prijavljivanje</w:t>
+      </w:r>
+      <w:proofErr w:type="spellEnd"/>
+    </w:p>
+    <w:p>
+      <w:proofErr w:type="spellStart"/>
+      <w:proofErr w:type="gramStart"/>
+      <w:r>
+        <w:t>korisnika</w:t>
+      </w:r>
+      <w:proofErr w:type="spellEnd"/>
+      <w:proofErr w:type="gramEnd"/>
+      <w:r>
+        <w:t xml:space="preserve"> u </w:t>
+      </w:r>
+      <w:proofErr w:type="spellStart"/>
+      <w:r>
+        <w:t>kome</w:t>
+      </w:r>
+      <w:proofErr w:type="spellEnd"/>
+      <w:r>
+        <w:t xml:space="preserve"> je </w:t>
+      </w:r>
+      <w:proofErr w:type="spellStart"/>
+      <w:r>
+        <w:t>potrebno</w:t>
+      </w:r>
+      <w:proofErr w:type="spellEnd"/>
+      <w:r>
+        <w:t xml:space="preserve"> da </w:t>
+      </w:r>
+      <w:proofErr w:type="spellStart"/>
+      <w:r>
+        <w:t>korisnik</w:t>
+      </w:r>
+      <w:proofErr w:type="spellEnd"/>
+      <w:r>
+        <w:t xml:space="preserve"> </w:t>
+      </w:r>
+      <w:proofErr w:type="spellStart"/>
+      <w:r>
+        <w:t>unese</w:t>
+      </w:r>
+      <w:proofErr w:type="spellEnd"/>
+      <w:r>
+        <w:t xml:space="preserve"> </w:t>
+      </w:r>
+      <w:proofErr w:type="spellStart"/>
+      <w:r>
+        <w:t>svoje</w:t>
+      </w:r>
+      <w:proofErr w:type="spellEnd"/>
+      <w:r>
+        <w:t xml:space="preserve"> </w:t>
+      </w:r>
+      <w:proofErr w:type="spellStart"/>
+      <w:r>
+        <w:t>korisničko</w:t>
+      </w:r>
+      <w:proofErr w:type="spellEnd"/>
+      <w:r>
+        <w:t xml:space="preserve"> </w:t>
+      </w:r>
+      <w:proofErr w:type="spellStart"/>
+      <w:r>
+        <w:t>ime</w:t>
+      </w:r>
+      <w:proofErr w:type="spellEnd"/>
+      <w:r>
+        <w:t xml:space="preserve"> i</w:t>
+      </w:r>
+    </w:p>
+    <w:p>
+      <w:proofErr w:type="spellStart"/>
+      <w:proofErr w:type="gramStart"/>
+      <w:r>
+        <w:t>svoj</w:t>
+      </w:r>
+      <w:proofErr w:type="spellEnd"/>
+      <w:proofErr w:type="gramEnd"/>
+      <w:r>
+        <w:t xml:space="preserve"> </w:t>
+      </w:r>
+      <w:proofErr w:type="spellStart"/>
+      <w:r>
+        <w:t>ulozinku</w:t>
+      </w:r>
+      <w:proofErr w:type="spellEnd"/>
+      <w:r>
+        <w:t xml:space="preserve">. </w:t>
+      </w:r>
+      <w:proofErr w:type="spellStart"/>
+      <w:r>
+        <w:t>Ukoliko</w:t>
+      </w:r>
+      <w:proofErr w:type="spellEnd"/>
+      <w:r>
+        <w:t xml:space="preserve"> </w:t>
+      </w:r>
+      <w:proofErr w:type="spellStart"/>
+      <w:r>
+        <w:t>korisnik</w:t>
+      </w:r>
+      <w:proofErr w:type="spellEnd"/>
+      <w:r>
+        <w:t xml:space="preserve"> </w:t>
+      </w:r>
+      <w:proofErr w:type="spellStart"/>
+      <w:proofErr w:type="gramStart"/>
+      <w:r>
+        <w:t>nema</w:t>
+      </w:r>
+      <w:proofErr w:type="spellEnd"/>
+      <w:proofErr w:type="gramEnd"/>
+      <w:r>
+        <w:t xml:space="preserve"> </w:t>
+      </w:r>
+      <w:proofErr w:type="spellStart"/>
+      <w:r>
+        <w:t>napravljen</w:t>
+      </w:r>
+      <w:proofErr w:type="spellEnd"/>
+      <w:r>
+        <w:t xml:space="preserve"> </w:t>
+      </w:r>
+      <w:proofErr w:type="spellStart"/>
+      <w:r>
+        <w:t>nalog</w:t>
+      </w:r>
+      <w:proofErr w:type="spellEnd"/>
+      <w:r>
+        <w:t xml:space="preserve"> </w:t>
+      </w:r>
+      <w:proofErr w:type="spellStart"/>
+      <w:r>
+        <w:t>omogućiti</w:t>
+      </w:r>
+      <w:proofErr w:type="spellEnd"/>
+      <w:r>
+        <w:t xml:space="preserve"> mu </w:t>
+      </w:r>
+      <w:proofErr w:type="spellStart"/>
+      <w:r>
+        <w:t>registraciju</w:t>
+      </w:r>
+      <w:proofErr w:type="spellEnd"/>
+      <w:r>
+        <w:t>.</w:t>
+      </w:r>
+      <w:bookmarkStart w:id="0" w:name="_GoBack"/>
+      <w:bookmarkEnd w:id="0"/>
+    </w:p>
+    <w:p>
+      <w:proofErr w:type="spellStart"/>
+      <w:r>
+        <w:t>Nefunkcionalni</w:t>
+      </w:r>
+      <w:proofErr w:type="spellEnd"/>
+      <w:r>
+        <w:t xml:space="preserve"> </w:t>
+      </w:r>
+      <w:proofErr w:type="spellStart"/>
+      <w:r>
+        <w:t>zahtev</w:t>
+      </w:r>
+      <w:proofErr w:type="spellEnd"/>
+      <w:r>
+        <w:t xml:space="preserve"> 1: </w:t>
+      </w:r>
+      <w:proofErr w:type="spellStart"/>
+      <w:r>
+        <w:t>korisnično</w:t>
+      </w:r>
+      <w:proofErr w:type="spellEnd"/>
+      <w:r>
+        <w:t xml:space="preserve"> </w:t>
+      </w:r>
+      <w:proofErr w:type="spellStart"/>
+      <w:r>
+        <w:t>ime</w:t>
+      </w:r>
+      <w:proofErr w:type="spellEnd"/>
+      <w:r>
+        <w:t xml:space="preserve"> </w:t>
+      </w:r>
+      <w:proofErr w:type="spellStart"/>
+      <w:r>
+        <w:t>mora</w:t>
+      </w:r>
+      <w:proofErr w:type="spellEnd"/>
+      <w:r>
+        <w:t xml:space="preserve"> </w:t>
+      </w:r>
+      <w:proofErr w:type="spellStart"/>
+      <w:r>
+        <w:t>biti</w:t>
+      </w:r>
+      <w:proofErr w:type="spellEnd"/>
+      <w:r>
+        <w:t xml:space="preserve"> </w:t>
+      </w:r>
+      <w:proofErr w:type="spellStart"/>
+      <w:r>
+        <w:t>jedinstveno</w:t>
+      </w:r>
+      <w:proofErr w:type="spellEnd"/>
+    </w:p>
+    <w:p>
+      <w:r>
+        <w:t xml:space="preserve">Po </w:t>
+      </w:r>
+      <w:proofErr w:type="spellStart"/>
+      <w:r>
+        <w:t>mogućnosti</w:t>
+      </w:r>
+      <w:proofErr w:type="spellEnd"/>
+      <w:r>
+        <w:t xml:space="preserve">, </w:t>
+      </w:r>
+      <w:proofErr w:type="spellStart"/>
+      <w:r>
+        <w:t>omogućiti</w:t>
+      </w:r>
+      <w:proofErr w:type="spellEnd"/>
+      <w:r>
+        <w:t xml:space="preserve"> </w:t>
+      </w:r>
+      <w:proofErr w:type="spellStart"/>
+      <w:r>
+        <w:t>izmenu</w:t>
+      </w:r>
+      <w:proofErr w:type="spellEnd"/>
+      <w:r>
+        <w:t xml:space="preserve"> </w:t>
+      </w:r>
+      <w:proofErr w:type="spellStart"/>
+      <w:r>
+        <w:t>šifre</w:t>
+      </w:r>
+      <w:proofErr w:type="spellEnd"/>
+      <w:r>
+        <w:t xml:space="preserve"> </w:t>
+      </w:r>
+      <w:proofErr w:type="spellStart"/>
+      <w:r>
+        <w:t>koju</w:t>
+      </w:r>
+      <w:proofErr w:type="spellEnd"/>
+      <w:r>
+        <w:t xml:space="preserve"> je </w:t>
+      </w:r>
+      <w:proofErr w:type="spellStart"/>
+      <w:r>
+        <w:t>korsinik</w:t>
+      </w:r>
+      <w:proofErr w:type="spellEnd"/>
+      <w:r>
+        <w:t xml:space="preserve"> </w:t>
+      </w:r>
+      <w:proofErr w:type="spellStart"/>
+      <w:proofErr w:type="gramStart"/>
+      <w:r>
+        <w:t>zaboravio</w:t>
+      </w:r>
+      <w:proofErr w:type="spellEnd"/>
+      <w:r>
+        <w:t>(</w:t>
+      </w:r>
+      <w:proofErr w:type="gramEnd"/>
+      <w:r>
+        <w:t>forget password),</w:t>
+      </w:r>
+    </w:p>
+    <w:p>
+      <w:proofErr w:type="gramStart"/>
+      <w:r>
+        <w:t xml:space="preserve">I </w:t>
+      </w:r>
+      <w:proofErr w:type="spellStart"/>
+      <w:r>
+        <w:t>omogućiti</w:t>
+      </w:r>
+      <w:proofErr w:type="spellEnd"/>
+      <w:r>
+        <w:t xml:space="preserve"> mu </w:t>
+      </w:r>
+      <w:proofErr w:type="spellStart"/>
+      <w:r>
+        <w:t>izmenu</w:t>
+      </w:r>
+      <w:proofErr w:type="spellEnd"/>
+      <w:r>
+        <w:t xml:space="preserve"> </w:t>
+      </w:r>
+      <w:proofErr w:type="spellStart"/>
+      <w:r>
+        <w:t>trentne</w:t>
+      </w:r>
+      <w:proofErr w:type="spellEnd"/>
+      <w:r>
+        <w:t xml:space="preserve"> </w:t>
+      </w:r>
+      <w:proofErr w:type="spellStart"/>
+      <w:r>
+        <w:t>šifre</w:t>
+      </w:r>
+      <w:proofErr w:type="spellEnd"/>
+      <w:r>
+        <w:t xml:space="preserve"> </w:t>
+      </w:r>
+      <w:proofErr w:type="spellStart"/>
+      <w:r>
+        <w:t>kada</w:t>
+      </w:r>
+      <w:proofErr w:type="spellEnd"/>
+      <w:r>
+        <w:t xml:space="preserve"> je </w:t>
+      </w:r>
+      <w:proofErr w:type="spellStart"/>
+      <w:r>
+        <w:t>korisnik</w:t>
+      </w:r>
+      <w:proofErr w:type="spellEnd"/>
+      <w:r>
+        <w:t xml:space="preserve"> </w:t>
+      </w:r>
+      <w:proofErr w:type="spellStart"/>
+      <w:r>
+        <w:t>ulogovan</w:t>
+      </w:r>
+      <w:proofErr w:type="spellEnd"/>
+      <w:r>
+        <w:t>.</w:t>
+      </w:r>
+      <w:proofErr w:type="gramEnd"/>
+    </w:p>
+    <w:p>
+      <w:proofErr w:type="spellStart"/>
+      <w:r>
+        <w:t>Nefunkcionalnizahtev</w:t>
+      </w:r>
+      <w:proofErr w:type="spellEnd"/>
+      <w:r>
+        <w:t xml:space="preserve"> 2: nova </w:t>
+      </w:r>
+      <w:proofErr w:type="spellStart"/>
+      <w:r>
+        <w:t>šifra</w:t>
+      </w:r>
+      <w:proofErr w:type="spellEnd"/>
+      <w:r>
+        <w:t xml:space="preserve"> </w:t>
+      </w:r>
+      <w:r>
+        <w:t>ne</w:t>
+      </w:r>
+      <w:r>
+        <w:t xml:space="preserve"> </w:t>
+      </w:r>
+      <w:proofErr w:type="spellStart"/>
+      <w:r>
+        <w:t>sme</w:t>
+      </w:r>
+      <w:proofErr w:type="spellEnd"/>
+      <w:r>
+        <w:t xml:space="preserve"> se </w:t>
+      </w:r>
+      <w:proofErr w:type="spellStart"/>
+      <w:r>
+        <w:t>poklapati</w:t>
+      </w:r>
+      <w:proofErr w:type="spellEnd"/>
+      <w:r>
+        <w:t xml:space="preserve"> </w:t>
+      </w:r>
+      <w:proofErr w:type="spellStart"/>
+      <w:proofErr w:type="gramStart"/>
+      <w:r>
+        <w:t>sa</w:t>
+      </w:r>
+      <w:proofErr w:type="spellEnd"/>
+      <w:proofErr w:type="gramEnd"/>
+      <w:r>
+        <w:t xml:space="preserve"> </w:t>
+      </w:r>
+      <w:proofErr w:type="spellStart"/>
+      <w:r>
+        <w:t>prethonde</w:t>
+      </w:r>
+      <w:proofErr w:type="spellEnd"/>
+      <w:r>
+        <w:t xml:space="preserve"> 3 </w:t>
+      </w:r>
+      <w:proofErr w:type="spellStart"/>
+      <w:r>
+        <w:t>šifre</w:t>
+      </w:r>
+      <w:proofErr w:type="spellEnd"/>
+    </w:p>
+    <w:p>
+      <w:proofErr w:type="spellStart"/>
+      <w:r>
+        <w:t>Nefunkcionalnizahtev</w:t>
+      </w:r>
+      <w:proofErr w:type="spellEnd"/>
+      <w:r>
+        <w:t xml:space="preserve"> 3: tip </w:t>
+      </w:r>
+      <w:proofErr w:type="spellStart"/>
+      <w:r>
+        <w:t>korinika</w:t>
+      </w:r>
+      <w:proofErr w:type="spellEnd"/>
+      <w:r>
+        <w:t xml:space="preserve"> je administrator i scouter</w:t>
       </w:r>
     </w:p>
     <w:p/>
     <w:p>
-      <w:r>
-        <w:t>Nakonuspešnogprijavljivanjapotrebno je prikazatiglavniprozor.</w:t>
-      </w:r>
+      <w:proofErr w:type="spellStart"/>
+      <w:proofErr w:type="gramStart"/>
+      <w:r>
+        <w:t>Nakonuspešnogprijavljivanjapotrebno</w:t>
+      </w:r>
+      <w:proofErr w:type="spellEnd"/>
+      <w:r>
+        <w:t xml:space="preserve"> je </w:t>
+      </w:r>
+      <w:proofErr w:type="spellStart"/>
+      <w:r>
+        <w:t>prikazatiglavniprozor</w:t>
+      </w:r>
+      <w:proofErr w:type="spellEnd"/>
+      <w:r>
+        <w:t>.</w:t>
+      </w:r>
+      <w:proofErr w:type="gramEnd"/>
     </w:p>
     <w:p>
       <w:pPr>
@@ -58,9 +509,27 @@
     </w:p>
     <w:p/>
     <w:p>
-      <w:r>
-        <w:t>Na glavnomprozoru se nalaziprilavljenikorisnik.</w:t>
-      </w:r>
+      <w:proofErr w:type="gramStart"/>
+      <w:r>
+        <w:t xml:space="preserve">Na </w:t>
+      </w:r>
+      <w:proofErr w:type="spellStart"/>
+      <w:r>
+        <w:t>glavnomprozoru</w:t>
+      </w:r>
+      <w:proofErr w:type="spellEnd"/>
+      <w:r>
+        <w:t xml:space="preserve"> se </w:t>
+      </w:r>
+      <w:proofErr w:type="spellStart"/>
+      <w:r>
+        <w:t>nalaziprilavljenikorisnik</w:t>
+      </w:r>
+      <w:proofErr w:type="spellEnd"/>
+      <w:r>
+        <w:t>.</w:t>
+      </w:r>
+      <w:proofErr w:type="gramEnd"/>
     </w:p>
     <w:p>
       <w:r>
@@ -80,134 +549,6 @@
                 <pic:pic xmlns:pic="http://schemas.openxmlformats.org/drawingml/2006/picture">
                   <pic:nvPicPr>
                     <pic:cNvPr id="0" name="Pocetni dijalog.png"/>
-                    <pic:cNvPicPr/>
-                  </pic:nvPicPr>
-                  <pic:blipFill>
-                    <a:blip r:embed="rId4"/>
-                    <a:stretch>
-                      <a:fillRect/>
-                    </a:stretch>
-                  </pic:blipFill>
-                  <pic:spPr>
-                    <a:xfrm>
-                      <a:off x="0" y="0"/>
-                      <a:ext cx="5943600" cy="2895600"/>
-                    </a:xfrm>
-                    <a:prstGeom prst="rect">
-                      <a:avLst/>
-                    </a:prstGeom>
-                  </pic:spPr>
-                </pic:pic>
-              </a:graphicData>
-            </a:graphic>
-          </wp:inline>
-        </w:drawing>
-      </w:r>
-    </w:p>
-    <w:p/>
-    <w:p>
-      <w:pPr>
-        <w:pStyle w:val="Heading1"/>
-        <w:rPr>
-          <w:rFonts w:asciiTheme="minorHAnsi" w:eastAsiaTheme="minorEastAsia" w:hAnsiTheme="minorHAnsi" w:cstheme="minorBidi"/>
-          <w:b w:val="0"/>
-          <w:bCs w:val="0"/>
-          <w:color w:val="auto"/>
-          <w:sz w:val="22"/>
-          <w:szCs w:val="22"/>
-        </w:rPr>
-      </w:pPr>
-    </w:p>
-    <w:p/>
-    <w:p/>
-    <w:p/>
-    <w:p>
-      <w:r>
-        <w:t>Glavniprozorsadrži 5</w:t>
-      </w:r>
-      <w:r>
-        <w:t>dugmića.</w:t>
-      </w:r>
-    </w:p>
-    <w:p>
-      <w:r>
-        <w:tab/>
-        <w:t>-dodavanjesvihentiteta</w:t>
-      </w:r>
-      <w:r>
-        <w:t xml:space="preserve">  (POTREBNO DODATI U SPECIFIKACIJU)</w:t>
-      </w:r>
-    </w:p>
-    <w:p>
-      <w:r>
-        <w:tab/>
-        <w:t>- kreirajnovuutakmicu</w:t>
-      </w:r>
-    </w:p>
-    <w:p>
-      <w:r>
-        <w:tab/>
-        <w:t>- prikažiizveštajigrača</w:t>
-      </w:r>
-    </w:p>
-    <w:p>
-      <w:r>
-        <w:tab/>
-        <w:t>- prikažiizveštajtima</w:t>
-      </w:r>
-    </w:p>
-    <w:p>
-      <w:r>
-        <w:tab/>
-        <w:t>- prikažiizveštajutakmice(listaigračaizoba</w:t>
-      </w:r>
-    </w:p>
-    <w:p>
-      <w:r>
-        <w:tab/>
-        <w:t>timasapostavama), ovajizveštaj je mogućsamo</w:t>
-      </w:r>
-    </w:p>
-    <w:p>
-      <w:r>
-        <w:tab/>
-        <w:t>zaodigraneutakmice</w:t>
-      </w:r>
-    </w:p>
-    <w:p/>
-    <w:p>
-      <w:pPr>
-        <w:pStyle w:val="Heading1"/>
-      </w:pPr>
-      <w:r>
-        <w:t>DODAVANJE UTAKMICE</w:t>
-      </w:r>
-    </w:p>
-    <w:p/>
-    <w:p/>
-    <w:p>
-      <w:r>
-        <w:t>Prilikomklikanadugmezakreiranjenoveutakmicepotrebno je sledećiprozor</w:t>
-      </w:r>
-    </w:p>
-    <w:p>
-      <w:r>
-        <w:rPr>
-          <w:noProof/>
-        </w:rPr>
-        <w:drawing>
-          <wp:inline distT="0" distB="0" distL="0" distR="0">
-            <wp:extent cx="5943600" cy="2895600"/>
-            <wp:effectExtent l="19050" t="0" r="0" b="0"/>
-            <wp:docPr id="2" name="Picture 1" descr="Izgled biranja timova.png"/>
-            <wp:cNvGraphicFramePr>
-              <a:graphicFrameLocks xmlns:a="http://schemas.openxmlformats.org/drawingml/2006/main" noChangeAspect="1"/>
-            </wp:cNvGraphicFramePr>
-            <a:graphic xmlns:a="http://schemas.openxmlformats.org/drawingml/2006/main">
-              <a:graphicData uri="http://schemas.openxmlformats.org/drawingml/2006/picture">
-                <pic:pic xmlns:pic="http://schemas.openxmlformats.org/drawingml/2006/picture">
-                  <pic:nvPicPr>
-                    <pic:cNvPr id="0" name="Izgled biranja timova.png"/>
                     <pic:cNvPicPr/>
                   </pic:nvPicPr>
                   <pic:blipFill>
@@ -232,34 +573,184 @@
         </w:drawing>
       </w:r>
     </w:p>
-    <w:p>
-      <w:r>
-        <w:lastRenderedPageBreak/>
-        <w:t xml:space="preserve">Korinsiku se prikazujudvaodvojenapolja. Na levom je izgledterena, nadesnom je dijalogzaizbortimova. </w:t>
-      </w:r>
-      <w:r>
-        <w:t>. Na pocetku, u desnomdijalogu, se prikazujudvagornjapolja i dugmeodustanu.</w:t>
-      </w:r>
-      <w:r>
-        <w:t xml:space="preserve">Prvadvapolja u desnomdijalogusuinicijalnoprazna, a popunjavaju se tekkadakorisnikkliknenajednog od njh (Kliknenaprviprozor - poljesatimovima se omogucuje, koriniskbirajedantim od ponudjenih i prikazuje se imetima u prvomprozorcicu. Isto i zadrugitim.Nakonodabiraobatimapoljesatimovima se onemogucuje i pojavljuju se </w:t>
-      </w:r>
-      <w:r>
-        <w:t>novi</w:t>
-      </w:r>
-      <w:r>
-        <w:t>prozora  -</w:t>
-      </w:r>
-      <w:r>
-        <w:t>potvrda</w:t>
-      </w:r>
-      <w:r>
-        <w:t>. Potvrda je prelazak u sledecufazu, a odustnak je vracanjenaprethodnu.</w:t>
-      </w:r>
-    </w:p>
-    <w:p>
-      <w:r>
-        <w:t>Sledecafaza je odabirigraca.Njendijalog bi trebalo da izgledaovako:</w:t>
-      </w:r>
+    <w:p/>
+    <w:p>
+      <w:pPr>
+        <w:pStyle w:val="Heading1"/>
+        <w:rPr>
+          <w:rFonts w:asciiTheme="minorHAnsi" w:eastAsiaTheme="minorEastAsia" w:hAnsiTheme="minorHAnsi" w:cstheme="minorBidi"/>
+          <w:b w:val="0"/>
+          <w:bCs w:val="0"/>
+          <w:color w:val="auto"/>
+          <w:sz w:val="22"/>
+          <w:szCs w:val="22"/>
+        </w:rPr>
+      </w:pPr>
+    </w:p>
+    <w:p/>
+    <w:p/>
+    <w:p/>
+    <w:p>
+      <w:proofErr w:type="spellStart"/>
+      <w:proofErr w:type="gramStart"/>
+      <w:r>
+        <w:t>Glavniprozorsadrži</w:t>
+      </w:r>
+      <w:proofErr w:type="spellEnd"/>
+      <w:r>
+        <w:t xml:space="preserve"> 5</w:t>
+      </w:r>
+      <w:r>
+        <w:t>dugmića.</w:t>
+      </w:r>
+      <w:proofErr w:type="gramEnd"/>
+    </w:p>
+    <w:p>
+      <w:r>
+        <w:tab/>
+        <w:t>-</w:t>
+      </w:r>
+      <w:proofErr w:type="spellStart"/>
+      <w:proofErr w:type="gramStart"/>
+      <w:r>
+        <w:t>dodavanjesvihentiteta</w:t>
+      </w:r>
+      <w:proofErr w:type="spellEnd"/>
+      <w:r>
+        <w:t xml:space="preserve">  (</w:t>
+      </w:r>
+      <w:proofErr w:type="gramEnd"/>
+      <w:r>
+        <w:t>POTREBNO DODATI U SPECIFIKACIJU)</w:t>
+      </w:r>
+    </w:p>
+    <w:p>
+      <w:r>
+        <w:tab/>
+        <w:t xml:space="preserve">- </w:t>
+      </w:r>
+      <w:proofErr w:type="spellStart"/>
+      <w:proofErr w:type="gramStart"/>
+      <w:r>
+        <w:t>kreirajnovuutakmicu</w:t>
+      </w:r>
+      <w:proofErr w:type="spellEnd"/>
+      <w:proofErr w:type="gramEnd"/>
+    </w:p>
+    <w:p>
+      <w:r>
+        <w:tab/>
+        <w:t xml:space="preserve">- </w:t>
+      </w:r>
+      <w:proofErr w:type="spellStart"/>
+      <w:proofErr w:type="gramStart"/>
+      <w:r>
+        <w:t>prikažiizveštajigrača</w:t>
+      </w:r>
+      <w:proofErr w:type="spellEnd"/>
+      <w:proofErr w:type="gramEnd"/>
+    </w:p>
+    <w:p>
+      <w:r>
+        <w:tab/>
+        <w:t xml:space="preserve">- </w:t>
+      </w:r>
+      <w:proofErr w:type="spellStart"/>
+      <w:proofErr w:type="gramStart"/>
+      <w:r>
+        <w:t>prikažiizveštajtima</w:t>
+      </w:r>
+      <w:proofErr w:type="spellEnd"/>
+      <w:proofErr w:type="gramEnd"/>
+    </w:p>
+    <w:p>
+      <w:r>
+        <w:tab/>
+        <w:t xml:space="preserve">- </w:t>
+      </w:r>
+      <w:proofErr w:type="spellStart"/>
+      <w:proofErr w:type="gramStart"/>
+      <w:r>
+        <w:t>prikažiizveštajutakmice</w:t>
+      </w:r>
+      <w:proofErr w:type="spellEnd"/>
+      <w:r>
+        <w:t>(</w:t>
+      </w:r>
+      <w:proofErr w:type="spellStart"/>
+      <w:proofErr w:type="gramEnd"/>
+      <w:r>
+        <w:t>listaigračaizoba</w:t>
+      </w:r>
+      <w:proofErr w:type="spellEnd"/>
+    </w:p>
+    <w:p>
+      <w:r>
+        <w:tab/>
+      </w:r>
+      <w:proofErr w:type="spellStart"/>
+      <w:proofErr w:type="gramStart"/>
+      <w:r>
+        <w:t>timasapostavama</w:t>
+      </w:r>
+      <w:proofErr w:type="spellEnd"/>
+      <w:proofErr w:type="gramEnd"/>
+      <w:r>
+        <w:t xml:space="preserve">), </w:t>
+      </w:r>
+      <w:proofErr w:type="spellStart"/>
+      <w:r>
+        <w:t>ovajizveštaj</w:t>
+      </w:r>
+      <w:proofErr w:type="spellEnd"/>
+      <w:r>
+        <w:t xml:space="preserve"> je </w:t>
+      </w:r>
+      <w:proofErr w:type="spellStart"/>
+      <w:r>
+        <w:t>mogućsamo</w:t>
+      </w:r>
+      <w:proofErr w:type="spellEnd"/>
+    </w:p>
+    <w:p>
+      <w:r>
+        <w:tab/>
+      </w:r>
+      <w:proofErr w:type="spellStart"/>
+      <w:proofErr w:type="gramStart"/>
+      <w:r>
+        <w:t>zaodigraneutakmice</w:t>
+      </w:r>
+      <w:proofErr w:type="spellEnd"/>
+      <w:proofErr w:type="gramEnd"/>
+    </w:p>
+    <w:p/>
+    <w:p>
+      <w:pPr>
+        <w:pStyle w:val="Heading1"/>
+      </w:pPr>
+      <w:r>
+        <w:t>DODAVANJE UTAKMICE</w:t>
+      </w:r>
+    </w:p>
+    <w:p/>
+    <w:p/>
+    <w:p>
+      <w:proofErr w:type="spellStart"/>
+      <w:r>
+        <w:t>Prilikomklikanadugmezakreiranjenoveutakmicepotrebno</w:t>
+      </w:r>
+      <w:proofErr w:type="spellEnd"/>
+      <w:r>
+        <w:t xml:space="preserve"> je </w:t>
+      </w:r>
+      <w:proofErr w:type="spellStart"/>
+      <w:r>
+        <w:t>sledećiprozor</w:t>
+      </w:r>
+      <w:proofErr w:type="spellEnd"/>
+    </w:p>
+    <w:p>
       <w:r>
         <w:rPr>
           <w:noProof/>
@@ -268,7 +759,7 @@
           <wp:inline distT="0" distB="0" distL="0" distR="0">
             <wp:extent cx="5943600" cy="2895600"/>
             <wp:effectExtent l="19050" t="0" r="0" b="0"/>
-            <wp:docPr id="3" name="Picture 2" descr="Izgled biranja igraca.png"/>
+            <wp:docPr id="2" name="Picture 1" descr="Izgled biranja timova.png"/>
             <wp:cNvGraphicFramePr>
               <a:graphicFrameLocks xmlns:a="http://schemas.openxmlformats.org/drawingml/2006/main" noChangeAspect="1"/>
             </wp:cNvGraphicFramePr>
@@ -276,7 +767,7 @@
               <a:graphicData uri="http://schemas.openxmlformats.org/drawingml/2006/picture">
                 <pic:pic xmlns:pic="http://schemas.openxmlformats.org/drawingml/2006/picture">
                   <pic:nvPicPr>
-                    <pic:cNvPr id="0" name="Izgled biranja igraca.png"/>
+                    <pic:cNvPr id="0" name="Izgled biranja timova.png"/>
                     <pic:cNvPicPr/>
                   </pic:nvPicPr>
                   <pic:blipFill>
@@ -302,26 +793,354 @@
       </w:r>
     </w:p>
     <w:p>
-      <w:r>
-        <w:t>Na pocetku, selektovan je TIM1 i korisniku se nudispisaksvihigraca TOG tima u viduliste check boxova (radio buttona).Nakonstoodabere 5 igraca, prozorzaodabir se onemogucuje i istastvar se ponavljazadrugitim.Kad je odbrao i sveigracezadrugitim, pojavljuje se dugmepotvrda. Na pocetkutakodjepostoji i dugmeodustanak (nijenacrtano).</w:t>
-      </w:r>
-    </w:p>
-    <w:p>
-      <w:r>
-        <w:t>Sledecafaza je prikaznakonodbaria:</w:t>
-      </w:r>
-    </w:p>
-    <w:p>
+      <w:proofErr w:type="spellStart"/>
+      <w:proofErr w:type="gramStart"/>
+      <w:r>
+        <w:lastRenderedPageBreak/>
+        <w:t>Korinsiku</w:t>
+      </w:r>
+      <w:proofErr w:type="spellEnd"/>
+      <w:r>
+        <w:t xml:space="preserve"> se </w:t>
+      </w:r>
+      <w:proofErr w:type="spellStart"/>
+      <w:r>
+        <w:t>prikazujudvaodvojenapolja</w:t>
+      </w:r>
+      <w:proofErr w:type="spellEnd"/>
+      <w:r>
+        <w:t>.</w:t>
+      </w:r>
+      <w:proofErr w:type="gramEnd"/>
+      <w:r>
+        <w:t xml:space="preserve"> </w:t>
+      </w:r>
+      <w:proofErr w:type="gramStart"/>
+      <w:r>
+        <w:t xml:space="preserve">Na </w:t>
+      </w:r>
+      <w:proofErr w:type="spellStart"/>
+      <w:r>
+        <w:t>levom</w:t>
+      </w:r>
+      <w:proofErr w:type="spellEnd"/>
+      <w:r>
+        <w:t xml:space="preserve"> je </w:t>
+      </w:r>
+      <w:proofErr w:type="spellStart"/>
+      <w:r>
+        <w:t>izgledterena</w:t>
+      </w:r>
+      <w:proofErr w:type="spellEnd"/>
+      <w:r>
+        <w:t xml:space="preserve">, </w:t>
+      </w:r>
+      <w:proofErr w:type="spellStart"/>
+      <w:r>
+        <w:t>nadesnom</w:t>
+      </w:r>
+      <w:proofErr w:type="spellEnd"/>
+      <w:r>
+        <w:t xml:space="preserve"> je </w:t>
+      </w:r>
+      <w:proofErr w:type="spellStart"/>
+      <w:r>
+        <w:t>dijalogzaizbortimova</w:t>
+      </w:r>
+      <w:proofErr w:type="spellEnd"/>
+      <w:r>
+        <w:t>.</w:t>
+      </w:r>
+      <w:proofErr w:type="gramEnd"/>
+      <w:r>
+        <w:t xml:space="preserve"> </w:t>
+      </w:r>
+      <w:r>
+        <w:t xml:space="preserve">. Na </w:t>
+      </w:r>
+      <w:proofErr w:type="spellStart"/>
+      <w:r>
+        <w:t>pocetku</w:t>
+      </w:r>
+      <w:proofErr w:type="spellEnd"/>
+      <w:r>
+        <w:t xml:space="preserve">, u </w:t>
+      </w:r>
+      <w:proofErr w:type="spellStart"/>
+      <w:r>
+        <w:t>desnomdijalogu</w:t>
+      </w:r>
+      <w:proofErr w:type="spellEnd"/>
+      <w:r>
+        <w:t xml:space="preserve">, se </w:t>
+      </w:r>
+      <w:proofErr w:type="spellStart"/>
+      <w:r>
+        <w:t>prikazujudvagornjapolja</w:t>
+      </w:r>
+      <w:proofErr w:type="spellEnd"/>
+      <w:r>
+        <w:t xml:space="preserve"> i </w:t>
+      </w:r>
+      <w:proofErr w:type="spellStart"/>
+      <w:r>
+        <w:t>dugmeodustanu.</w:t>
+      </w:r>
+      <w:r>
+        <w:t>Prvadvapolja</w:t>
+      </w:r>
+      <w:proofErr w:type="spellEnd"/>
+      <w:r>
+        <w:t xml:space="preserve"> u </w:t>
+      </w:r>
+      <w:proofErr w:type="spellStart"/>
+      <w:r>
+        <w:t>desnomdijalogusuinicijalnoprazna</w:t>
+      </w:r>
+      <w:proofErr w:type="spellEnd"/>
+      <w:r>
+        <w:t xml:space="preserve">, a </w:t>
+      </w:r>
+      <w:proofErr w:type="spellStart"/>
+      <w:r>
+        <w:t>popunjavaju</w:t>
+      </w:r>
+      <w:proofErr w:type="spellEnd"/>
+      <w:r>
+        <w:t xml:space="preserve"> se </w:t>
+      </w:r>
+      <w:proofErr w:type="spellStart"/>
+      <w:r>
+        <w:t>tekkadakorisnikkliknenajednog</w:t>
+      </w:r>
+      <w:proofErr w:type="spellEnd"/>
+      <w:r>
+        <w:t xml:space="preserve"> </w:t>
+      </w:r>
+      <w:proofErr w:type="gramStart"/>
+      <w:r>
+        <w:t>od</w:t>
+      </w:r>
+      <w:proofErr w:type="gramEnd"/>
+      <w:r>
+        <w:t xml:space="preserve"> </w:t>
+      </w:r>
+      <w:proofErr w:type="spellStart"/>
+      <w:r>
+        <w:t>njh</w:t>
+      </w:r>
+      <w:proofErr w:type="spellEnd"/>
+      <w:r>
+        <w:t xml:space="preserve"> (</w:t>
+      </w:r>
+      <w:proofErr w:type="spellStart"/>
+      <w:r>
+        <w:t>Kliknenaprviprozor</w:t>
+      </w:r>
+      <w:proofErr w:type="spellEnd"/>
+      <w:r>
+        <w:t xml:space="preserve"> - </w:t>
+      </w:r>
+      <w:proofErr w:type="spellStart"/>
+      <w:r>
+        <w:t>poljesatimovima</w:t>
+      </w:r>
+      <w:proofErr w:type="spellEnd"/>
+      <w:r>
+        <w:t xml:space="preserve"> se </w:t>
+      </w:r>
+      <w:proofErr w:type="spellStart"/>
+      <w:r>
+        <w:t>omogucuje</w:t>
+      </w:r>
+      <w:proofErr w:type="spellEnd"/>
+      <w:r>
+        <w:t xml:space="preserve">, </w:t>
+      </w:r>
+      <w:proofErr w:type="spellStart"/>
+      <w:r>
+        <w:t>koriniskbirajedantim</w:t>
+      </w:r>
+      <w:proofErr w:type="spellEnd"/>
+      <w:r>
+        <w:t xml:space="preserve"> od </w:t>
+      </w:r>
+      <w:proofErr w:type="spellStart"/>
+      <w:r>
+        <w:t>ponudjenih</w:t>
+      </w:r>
+      <w:proofErr w:type="spellEnd"/>
+      <w:r>
+        <w:t xml:space="preserve"> i </w:t>
+      </w:r>
+      <w:proofErr w:type="spellStart"/>
+      <w:r>
+        <w:t>prikazuje</w:t>
+      </w:r>
+      <w:proofErr w:type="spellEnd"/>
+      <w:r>
+        <w:t xml:space="preserve"> se </w:t>
+      </w:r>
+      <w:proofErr w:type="spellStart"/>
+      <w:r>
+        <w:t>imetima</w:t>
+      </w:r>
+      <w:proofErr w:type="spellEnd"/>
+      <w:r>
+        <w:t xml:space="preserve"> u </w:t>
+      </w:r>
+      <w:proofErr w:type="spellStart"/>
+      <w:r>
+        <w:t>prvomprozorcicu</w:t>
+      </w:r>
+      <w:proofErr w:type="spellEnd"/>
+      <w:r>
+        <w:t xml:space="preserve">. </w:t>
+      </w:r>
+      <w:proofErr w:type="spellStart"/>
+      <w:r>
+        <w:t>Isto</w:t>
+      </w:r>
+      <w:proofErr w:type="spellEnd"/>
+      <w:r>
+        <w:t xml:space="preserve"> i </w:t>
+      </w:r>
+      <w:proofErr w:type="spellStart"/>
+      <w:r>
+        <w:t>zadrugitim.Nakonodabiraobatimapoljesatimovima</w:t>
+      </w:r>
+      <w:proofErr w:type="spellEnd"/>
+      <w:r>
+        <w:t xml:space="preserve"> se </w:t>
+      </w:r>
+      <w:proofErr w:type="spellStart"/>
+      <w:r>
+        <w:t>onemogucuje</w:t>
+      </w:r>
+      <w:proofErr w:type="spellEnd"/>
+      <w:r>
+        <w:t xml:space="preserve"> i </w:t>
+      </w:r>
+      <w:proofErr w:type="spellStart"/>
+      <w:r>
+        <w:t>pojavljuju</w:t>
+      </w:r>
+      <w:proofErr w:type="spellEnd"/>
+      <w:r>
+        <w:t xml:space="preserve"> se </w:t>
+      </w:r>
+      <w:proofErr w:type="spellStart"/>
+      <w:proofErr w:type="gramStart"/>
+      <w:r>
+        <w:t>novi</w:t>
+      </w:r>
+      <w:r>
+        <w:t>prozora</w:t>
+      </w:r>
+      <w:proofErr w:type="spellEnd"/>
+      <w:r>
+        <w:t xml:space="preserve">  -</w:t>
+      </w:r>
+      <w:proofErr w:type="spellStart"/>
+      <w:proofErr w:type="gramEnd"/>
+      <w:r>
+        <w:t>potvrda</w:t>
+      </w:r>
+      <w:proofErr w:type="spellEnd"/>
+      <w:r>
+        <w:t xml:space="preserve">. </w:t>
+      </w:r>
+      <w:proofErr w:type="spellStart"/>
+      <w:r>
+        <w:t>Potvrda</w:t>
+      </w:r>
+      <w:proofErr w:type="spellEnd"/>
+      <w:r>
+        <w:t xml:space="preserve"> je </w:t>
+      </w:r>
+      <w:proofErr w:type="spellStart"/>
+      <w:r>
+        <w:t>prelazak</w:t>
+      </w:r>
+      <w:proofErr w:type="spellEnd"/>
+      <w:r>
+        <w:t xml:space="preserve"> u </w:t>
+      </w:r>
+      <w:proofErr w:type="spellStart"/>
+      <w:r>
+        <w:t>sledecufazu</w:t>
+      </w:r>
+      <w:proofErr w:type="spellEnd"/>
+      <w:r>
+        <w:t xml:space="preserve">, </w:t>
+      </w:r>
+      <w:proofErr w:type="gramStart"/>
+      <w:r>
+        <w:t>a</w:t>
+      </w:r>
+      <w:proofErr w:type="gramEnd"/>
+      <w:r>
+        <w:t xml:space="preserve"> </w:t>
+      </w:r>
+      <w:proofErr w:type="spellStart"/>
+      <w:r>
+        <w:t>odustnak</w:t>
+      </w:r>
+      <w:proofErr w:type="spellEnd"/>
+      <w:r>
+        <w:t xml:space="preserve"> je </w:t>
+      </w:r>
+      <w:proofErr w:type="spellStart"/>
+      <w:r>
+        <w:t>vracanjenaprethodnu</w:t>
+      </w:r>
+      <w:proofErr w:type="spellEnd"/>
+      <w:r>
+        <w:t>.</w:t>
+      </w:r>
+    </w:p>
+    <w:p>
+      <w:proofErr w:type="spellStart"/>
+      <w:r>
+        <w:t>Sledecafaza</w:t>
+      </w:r>
+      <w:proofErr w:type="spellEnd"/>
+      <w:r>
+        <w:t xml:space="preserve"> je </w:t>
+      </w:r>
+      <w:proofErr w:type="spellStart"/>
+      <w:r>
+        <w:t>odabirigraca.Njendijalog</w:t>
+      </w:r>
+      <w:proofErr w:type="spellEnd"/>
+      <w:r>
+        <w:t xml:space="preserve"> bi </w:t>
+      </w:r>
+      <w:proofErr w:type="spellStart"/>
+      <w:r>
+        <w:t>trebalo</w:t>
+      </w:r>
+      <w:proofErr w:type="spellEnd"/>
+      <w:r>
+        <w:t xml:space="preserve"> da </w:t>
+      </w:r>
+      <w:proofErr w:type="spellStart"/>
+      <w:r>
+        <w:t>izgledaovako</w:t>
+      </w:r>
+      <w:proofErr w:type="spellEnd"/>
+      <w:r>
+        <w:t>:</w:t>
+      </w:r>
       <w:r>
         <w:rPr>
           <w:noProof/>
         </w:rPr>
-        <w:lastRenderedPageBreak/>
         <w:drawing>
           <wp:inline distT="0" distB="0" distL="0" distR="0">
             <wp:extent cx="5943600" cy="2895600"/>
             <wp:effectExtent l="19050" t="0" r="0" b="0"/>
-            <wp:docPr id="4" name="Picture 3" descr="Izgled nakon odabire igraca.png"/>
+            <wp:docPr id="3" name="Picture 2" descr="Izgled biranja igraca.png"/>
             <wp:cNvGraphicFramePr>
               <a:graphicFrameLocks xmlns:a="http://schemas.openxmlformats.org/drawingml/2006/main" noChangeAspect="1"/>
             </wp:cNvGraphicFramePr>
@@ -329,7 +1148,7 @@
               <a:graphicData uri="http://schemas.openxmlformats.org/drawingml/2006/picture">
                 <pic:pic xmlns:pic="http://schemas.openxmlformats.org/drawingml/2006/picture">
                   <pic:nvPicPr>
-                    <pic:cNvPr id="0" name="Izgled nakon odabire igraca.png"/>
+                    <pic:cNvPr id="0" name="Izgled biranja igraca.png"/>
                     <pic:cNvPicPr/>
                   </pic:nvPicPr>
                   <pic:blipFill>
@@ -354,18 +1173,370 @@
         </w:drawing>
       </w:r>
     </w:p>
+    <w:p>
+      <w:proofErr w:type="gramStart"/>
+      <w:r>
+        <w:t xml:space="preserve">Na </w:t>
+      </w:r>
+      <w:proofErr w:type="spellStart"/>
+      <w:r>
+        <w:t>pocetku</w:t>
+      </w:r>
+      <w:proofErr w:type="spellEnd"/>
+      <w:r>
+        <w:t xml:space="preserve">, </w:t>
+      </w:r>
+      <w:proofErr w:type="spellStart"/>
+      <w:r>
+        <w:t>selektovan</w:t>
+      </w:r>
+      <w:proofErr w:type="spellEnd"/>
+      <w:r>
+        <w:t xml:space="preserve"> je TIM1 i </w:t>
+      </w:r>
+      <w:proofErr w:type="spellStart"/>
+      <w:r>
+        <w:t>korisniku</w:t>
+      </w:r>
+      <w:proofErr w:type="spellEnd"/>
+      <w:r>
+        <w:t xml:space="preserve"> se </w:t>
+      </w:r>
+      <w:proofErr w:type="spellStart"/>
+      <w:r>
+        <w:t>nudispisaksvihigraca</w:t>
+      </w:r>
+      <w:proofErr w:type="spellEnd"/>
+      <w:r>
+        <w:t xml:space="preserve"> TOG </w:t>
+      </w:r>
+      <w:proofErr w:type="spellStart"/>
+      <w:r>
+        <w:t>tima</w:t>
+      </w:r>
+      <w:proofErr w:type="spellEnd"/>
+      <w:r>
+        <w:t xml:space="preserve"> u </w:t>
+      </w:r>
+      <w:proofErr w:type="spellStart"/>
+      <w:r>
+        <w:t>viduliste</w:t>
+      </w:r>
+      <w:proofErr w:type="spellEnd"/>
+      <w:r>
+        <w:t xml:space="preserve"> check </w:t>
+      </w:r>
+      <w:proofErr w:type="spellStart"/>
+      <w:r>
+        <w:t>boxova</w:t>
+      </w:r>
+      <w:proofErr w:type="spellEnd"/>
+      <w:r>
+        <w:t xml:space="preserve"> (radio </w:t>
+      </w:r>
+      <w:proofErr w:type="spellStart"/>
+      <w:r>
+        <w:t>buttona</w:t>
+      </w:r>
+      <w:proofErr w:type="spellEnd"/>
+      <w:r>
+        <w:t>).</w:t>
+      </w:r>
+      <w:proofErr w:type="spellStart"/>
+      <w:r>
+        <w:t>Nakonstoodabere</w:t>
+      </w:r>
+      <w:proofErr w:type="spellEnd"/>
+      <w:r>
+        <w:t xml:space="preserve"> 5 </w:t>
+      </w:r>
+      <w:proofErr w:type="spellStart"/>
+      <w:r>
+        <w:t>igraca</w:t>
+      </w:r>
+      <w:proofErr w:type="spellEnd"/>
+      <w:r>
+        <w:t xml:space="preserve">, </w:t>
+      </w:r>
+      <w:proofErr w:type="spellStart"/>
+      <w:r>
+        <w:t>prozorzaodabir</w:t>
+      </w:r>
+      <w:proofErr w:type="spellEnd"/>
+      <w:r>
+        <w:t xml:space="preserve"> se </w:t>
+      </w:r>
+      <w:proofErr w:type="spellStart"/>
+      <w:r>
+        <w:t>onemogucuje</w:t>
+      </w:r>
+      <w:proofErr w:type="spellEnd"/>
+      <w:r>
+        <w:t xml:space="preserve"> i </w:t>
+      </w:r>
+      <w:proofErr w:type="spellStart"/>
+      <w:r>
+        <w:t>istastvar</w:t>
+      </w:r>
+      <w:proofErr w:type="spellEnd"/>
+      <w:r>
+        <w:t xml:space="preserve"> se </w:t>
+      </w:r>
+      <w:proofErr w:type="spellStart"/>
+      <w:r>
+        <w:t>ponavljazadrugitim.Kad</w:t>
+      </w:r>
+      <w:proofErr w:type="spellEnd"/>
+      <w:r>
+        <w:t xml:space="preserve"> je </w:t>
+      </w:r>
+      <w:proofErr w:type="spellStart"/>
+      <w:r>
+        <w:t>odbrao</w:t>
+      </w:r>
+      <w:proofErr w:type="spellEnd"/>
+      <w:r>
+        <w:t xml:space="preserve"> i </w:t>
+      </w:r>
+      <w:proofErr w:type="spellStart"/>
+      <w:r>
+        <w:t>sveigracezadrugitim</w:t>
+      </w:r>
+      <w:proofErr w:type="spellEnd"/>
+      <w:r>
+        <w:t xml:space="preserve">, </w:t>
+      </w:r>
+      <w:proofErr w:type="spellStart"/>
+      <w:r>
+        <w:t>pojavljuje</w:t>
+      </w:r>
+      <w:proofErr w:type="spellEnd"/>
+      <w:r>
+        <w:t xml:space="preserve"> se </w:t>
+      </w:r>
+      <w:proofErr w:type="spellStart"/>
+      <w:r>
+        <w:t>dugmepotvrda</w:t>
+      </w:r>
+      <w:proofErr w:type="spellEnd"/>
+      <w:r>
+        <w:t>.</w:t>
+      </w:r>
+      <w:proofErr w:type="gramEnd"/>
+      <w:r>
+        <w:t xml:space="preserve"> </w:t>
+      </w:r>
+      <w:proofErr w:type="gramStart"/>
+      <w:r>
+        <w:t xml:space="preserve">Na </w:t>
+      </w:r>
+      <w:proofErr w:type="spellStart"/>
+      <w:r>
+        <w:t>pocetkutakodjepostoji</w:t>
+      </w:r>
+      <w:proofErr w:type="spellEnd"/>
+      <w:r>
+        <w:t xml:space="preserve"> i </w:t>
+      </w:r>
+      <w:proofErr w:type="spellStart"/>
+      <w:r>
+        <w:t>dugmeodustanak</w:t>
+      </w:r>
+      <w:proofErr w:type="spellEnd"/>
+      <w:r>
+        <w:t xml:space="preserve"> (</w:t>
+      </w:r>
+      <w:proofErr w:type="spellStart"/>
+      <w:r>
+        <w:t>nijenacrtano</w:t>
+      </w:r>
+      <w:proofErr w:type="spellEnd"/>
+      <w:r>
+        <w:t>).</w:t>
+      </w:r>
+      <w:proofErr w:type="gramEnd"/>
+    </w:p>
+    <w:p>
+      <w:proofErr w:type="spellStart"/>
+      <w:r>
+        <w:t>Sledecafaza</w:t>
+      </w:r>
+      <w:proofErr w:type="spellEnd"/>
+      <w:r>
+        <w:t xml:space="preserve"> je </w:t>
+      </w:r>
+      <w:proofErr w:type="spellStart"/>
+      <w:r>
+        <w:t>prikaznakonodbaria</w:t>
+      </w:r>
+      <w:proofErr w:type="spellEnd"/>
+      <w:r>
+        <w:t>:</w:t>
+      </w:r>
+    </w:p>
+    <w:p>
+      <w:r>
+        <w:rPr>
+          <w:noProof/>
+        </w:rPr>
+        <w:lastRenderedPageBreak/>
+        <w:drawing>
+          <wp:inline distT="0" distB="0" distL="0" distR="0">
+            <wp:extent cx="5943600" cy="2895600"/>
+            <wp:effectExtent l="19050" t="0" r="0" b="0"/>
+            <wp:docPr id="4" name="Picture 3" descr="Izgled nakon odabire igraca.png"/>
+            <wp:cNvGraphicFramePr>
+              <a:graphicFrameLocks xmlns:a="http://schemas.openxmlformats.org/drawingml/2006/main" noChangeAspect="1"/>
+            </wp:cNvGraphicFramePr>
+            <a:graphic xmlns:a="http://schemas.openxmlformats.org/drawingml/2006/main">
+              <a:graphicData uri="http://schemas.openxmlformats.org/drawingml/2006/picture">
+                <pic:pic xmlns:pic="http://schemas.openxmlformats.org/drawingml/2006/picture">
+                  <pic:nvPicPr>
+                    <pic:cNvPr id="0" name="Izgled nakon odabire igraca.png"/>
+                    <pic:cNvPicPr/>
+                  </pic:nvPicPr>
+                  <pic:blipFill>
+                    <a:blip r:embed="rId8"/>
+                    <a:stretch>
+                      <a:fillRect/>
+                    </a:stretch>
+                  </pic:blipFill>
+                  <pic:spPr>
+                    <a:xfrm>
+                      <a:off x="0" y="0"/>
+                      <a:ext cx="5943600" cy="2895600"/>
+                    </a:xfrm>
+                    <a:prstGeom prst="rect">
+                      <a:avLst/>
+                    </a:prstGeom>
+                  </pic:spPr>
+                </pic:pic>
+              </a:graphicData>
+            </a:graphic>
+          </wp:inline>
+        </w:drawing>
+      </w:r>
+    </w:p>
     <w:p/>
     <w:p>
-      <w:r>
-        <w:t>Igracikojisuodabrani se smestajunateren u vidukruzicaobojenijednombojom, dok se ostatakigracaiztimasmestanaklupu (obojenidrugombojom). Na klupi se takodjenalazi i trenerobojentrecombojom (Nijenacrtan).Ispodsvakogtima se nalazeodgovarajucipodaci.</w:t>
-      </w:r>
-    </w:p>
-    <w:p>
-      <w:r>
-        <w:t>Prilikomklikanasvakogigracapojavljuje se dijalogkojisluzizaunosrazlicitihpodatakanarazlicitimzonamaterena.</w:t>
-      </w:r>
-      <w:bookmarkStart w:id="0" w:name="_GoBack"/>
-      <w:bookmarkEnd w:id="0"/>
+      <w:proofErr w:type="spellStart"/>
+      <w:proofErr w:type="gramStart"/>
+      <w:r>
+        <w:t>Igracikojisuodabrani</w:t>
+      </w:r>
+      <w:proofErr w:type="spellEnd"/>
+      <w:r>
+        <w:t xml:space="preserve"> se </w:t>
+      </w:r>
+      <w:proofErr w:type="spellStart"/>
+      <w:r>
+        <w:t>smestajunateren</w:t>
+      </w:r>
+      <w:proofErr w:type="spellEnd"/>
+      <w:r>
+        <w:t xml:space="preserve"> u </w:t>
+      </w:r>
+      <w:proofErr w:type="spellStart"/>
+      <w:r>
+        <w:t>vidukruzicaobojenijednombojom</w:t>
+      </w:r>
+      <w:proofErr w:type="spellEnd"/>
+      <w:r>
+        <w:t xml:space="preserve">, </w:t>
+      </w:r>
+      <w:proofErr w:type="spellStart"/>
+      <w:r>
+        <w:t>dok</w:t>
+      </w:r>
+      <w:proofErr w:type="spellEnd"/>
+      <w:r>
+        <w:t xml:space="preserve"> se </w:t>
+      </w:r>
+      <w:proofErr w:type="spellStart"/>
+      <w:r>
+        <w:t>ostatakigracaiztimasmestanaklupu</w:t>
+      </w:r>
+      <w:proofErr w:type="spellEnd"/>
+      <w:r>
+        <w:t xml:space="preserve"> (</w:t>
+      </w:r>
+      <w:proofErr w:type="spellStart"/>
+      <w:r>
+        <w:t>obojenidrugombojom</w:t>
+      </w:r>
+      <w:proofErr w:type="spellEnd"/>
+      <w:r>
+        <w:t>).</w:t>
+      </w:r>
+      <w:proofErr w:type="gramEnd"/>
+      <w:r>
+        <w:t xml:space="preserve"> </w:t>
+      </w:r>
+      <w:proofErr w:type="gramStart"/>
+      <w:r>
+        <w:t xml:space="preserve">Na </w:t>
+      </w:r>
+      <w:proofErr w:type="spellStart"/>
+      <w:r>
+        <w:t>klupi</w:t>
+      </w:r>
+      <w:proofErr w:type="spellEnd"/>
+      <w:r>
+        <w:t xml:space="preserve"> se </w:t>
+      </w:r>
+      <w:proofErr w:type="spellStart"/>
+      <w:r>
+        <w:t>takodjenalazi</w:t>
+      </w:r>
+      <w:proofErr w:type="spellEnd"/>
+      <w:r>
+        <w:t xml:space="preserve"> i </w:t>
+      </w:r>
+      <w:proofErr w:type="spellStart"/>
+      <w:r>
+        <w:t>trenerobojentrecombojom</w:t>
+      </w:r>
+      <w:proofErr w:type="spellEnd"/>
+      <w:r>
+        <w:t xml:space="preserve"> (</w:t>
+      </w:r>
+      <w:proofErr w:type="spellStart"/>
+      <w:r>
+        <w:t>Nijenacrtan</w:t>
+      </w:r>
+      <w:proofErr w:type="spellEnd"/>
+      <w:r>
+        <w:t>).</w:t>
+      </w:r>
+      <w:proofErr w:type="spellStart"/>
+      <w:r>
+        <w:t>Ispodsvakogtima</w:t>
+      </w:r>
+      <w:proofErr w:type="spellEnd"/>
+      <w:r>
+        <w:t xml:space="preserve"> se </w:t>
+      </w:r>
+      <w:proofErr w:type="spellStart"/>
+      <w:r>
+        <w:t>nalazeodgovarajucipodaci</w:t>
+      </w:r>
+      <w:proofErr w:type="spellEnd"/>
+      <w:r>
+        <w:t>.</w:t>
+      </w:r>
+      <w:proofErr w:type="gramEnd"/>
+    </w:p>
+    <w:p>
+      <w:proofErr w:type="spellStart"/>
+      <w:proofErr w:type="gramStart"/>
+      <w:r>
+        <w:t>Prilikomklikanasvakogigracapojavljuje</w:t>
+      </w:r>
+      <w:proofErr w:type="spellEnd"/>
+      <w:r>
+        <w:t xml:space="preserve"> se dijalogkojisluzizaunosrazlicitihpodatakanarazlicitimzonamaterena.</w:t>
+      </w:r>
+      <w:proofErr w:type="gramEnd"/>
     </w:p>
     <w:p/>
     <w:p>
@@ -389,10 +1560,10 @@
                     <pic:cNvPicPr/>
                   </pic:nvPicPr>
                   <pic:blipFill>
-                    <a:blip r:embed="rId8">
+                    <a:blip r:embed="rId9">
                       <a:extLst>
                         <a:ext uri="{28A0092B-C50C-407E-A947-70E740481C1C}">
-                          <a14:useLocalDpi xmlns:a14="http://schemas.microsoft.com/office/drawing/2010/main" xmlns:wps="http://schemas.microsoft.com/office/word/2010/wordprocessingShape" xmlns:wpi="http://schemas.microsoft.com/office/word/2010/wordprocessingInk" xmlns:wpg="http://schemas.microsoft.com/office/word/2010/wordprocessingGroup" xmlns:w14="http://schemas.microsoft.com/office/word/2010/wordml" xmlns:w="http://schemas.openxmlformats.org/wordprocessingml/2006/main" xmlns:w10="urn:schemas-microsoft-com:office:word" xmlns:wp14="http://schemas.microsoft.com/office/word/2010/wordprocessingDrawing" xmlns:v="urn:schemas-microsoft-com:vml" xmlns:o="urn:schemas-microsoft-com:office:office" xmlns:mc="http://schemas.openxmlformats.org/markup-compatibility/2006" xmlns:wpc="http://schemas.microsoft.com/office/word/2010/wordprocessingCanvas" xmlns="" val="0"/>
+                          <a14:useLocalDpi xmlns:a14="http://schemas.microsoft.com/office/drawing/2010/main" val="0"/>
                         </a:ext>
                       </a:extLst>
                     </a:blip>
@@ -428,41 +1599,232 @@
     <w:p/>
     <w:p/>
     <w:p>
-      <w:r>
-        <w:t>Plilikomklikanadugmezaizveštajigračapotrebno je odabratitim</w:t>
-      </w:r>
-    </w:p>
-    <w:p>
-      <w:r>
-        <w:t>igrača, brojdresailinjegovoime i prezime, zatimprikazatistatistikuigrača</w:t>
-      </w:r>
-    </w:p>
-    <w:p>
-      <w:r>
-        <w:t>Slično i zaostaleizveštaje.</w:t>
-      </w:r>
+      <w:proofErr w:type="spellStart"/>
+      <w:r>
+        <w:t>Plilikomklikanadugmezaizveštajigračapotrebno</w:t>
+      </w:r>
+      <w:proofErr w:type="spellEnd"/>
+      <w:r>
+        <w:t xml:space="preserve"> je </w:t>
+      </w:r>
+      <w:proofErr w:type="spellStart"/>
+      <w:r>
+        <w:t>odabratitim</w:t>
+      </w:r>
+      <w:proofErr w:type="spellEnd"/>
+    </w:p>
+    <w:p>
+      <w:proofErr w:type="spellStart"/>
+      <w:proofErr w:type="gramStart"/>
+      <w:r>
+        <w:t>igrača</w:t>
+      </w:r>
+      <w:proofErr w:type="spellEnd"/>
+      <w:proofErr w:type="gramEnd"/>
+      <w:r>
+        <w:t xml:space="preserve">, </w:t>
+      </w:r>
+      <w:proofErr w:type="spellStart"/>
+      <w:r>
+        <w:t>brojdresailinjegovoime</w:t>
+      </w:r>
+      <w:proofErr w:type="spellEnd"/>
+      <w:r>
+        <w:t xml:space="preserve"> i </w:t>
+      </w:r>
+      <w:proofErr w:type="spellStart"/>
+      <w:r>
+        <w:t>prezime</w:t>
+      </w:r>
+      <w:proofErr w:type="spellEnd"/>
+      <w:r>
+        <w:t xml:space="preserve">, </w:t>
+      </w:r>
+      <w:proofErr w:type="spellStart"/>
+      <w:r>
+        <w:t>zatimprikazatistatistikuigrača</w:t>
+      </w:r>
+      <w:proofErr w:type="spellEnd"/>
+    </w:p>
+    <w:p>
+      <w:proofErr w:type="spellStart"/>
+      <w:proofErr w:type="gramStart"/>
+      <w:r>
+        <w:t>Slično</w:t>
+      </w:r>
+      <w:proofErr w:type="spellEnd"/>
+      <w:r>
+        <w:t xml:space="preserve"> i </w:t>
+      </w:r>
+      <w:proofErr w:type="spellStart"/>
+      <w:r>
+        <w:t>zaostaleizveštaje</w:t>
+      </w:r>
+      <w:proofErr w:type="spellEnd"/>
+      <w:r>
+        <w:t>.</w:t>
+      </w:r>
+      <w:proofErr w:type="gramEnd"/>
     </w:p>
     <w:p/>
     <w:p/>
     <w:p>
-      <w:r>
-        <w:t>Aplikazija se nalazi u stanjupregled.Prilikomklikanaslikuigračaostvara se mali</w:t>
-      </w:r>
-    </w:p>
-    <w:p>
-      <w:r>
-        <w:t>prozor u kojem se unosepoeni,greškeitd. zakliknutogigrača. Tajunos je mogućsamoza</w:t>
-      </w:r>
-    </w:p>
-    <w:p>
-      <w:r>
-        <w:t>igračekoji se nalazenaterenuzarezerneigrače to trebaonemogućiti. Nakonzatvaranja tog</w:t>
-      </w:r>
-    </w:p>
-    <w:p>
-      <w:r>
-        <w:t>malogprozoraprelazi se u stanjepregled. Izmenaigrača se vršitakoštose .......</w:t>
-      </w:r>
+      <w:proofErr w:type="spellStart"/>
+      <w:r>
+        <w:t>Aplikazija</w:t>
+      </w:r>
+      <w:proofErr w:type="spellEnd"/>
+      <w:r>
+        <w:t xml:space="preserve"> se </w:t>
+      </w:r>
+      <w:proofErr w:type="spellStart"/>
+      <w:r>
+        <w:t>nalazi</w:t>
+      </w:r>
+      <w:proofErr w:type="spellEnd"/>
+      <w:r>
+        <w:t xml:space="preserve"> u </w:t>
+      </w:r>
+      <w:proofErr w:type="spellStart"/>
+      <w:r>
+        <w:t>stanjupregled.Prilikomklikanaslikuigračaostvara</w:t>
+      </w:r>
+      <w:proofErr w:type="spellEnd"/>
+      <w:r>
+        <w:t xml:space="preserve"> se </w:t>
+      </w:r>
+      <w:proofErr w:type="spellStart"/>
+      <w:proofErr w:type="gramStart"/>
+      <w:r>
+        <w:t>mali</w:t>
+      </w:r>
+      <w:proofErr w:type="spellEnd"/>
+      <w:proofErr w:type="gramEnd"/>
+    </w:p>
+    <w:p>
+      <w:proofErr w:type="spellStart"/>
+      <w:proofErr w:type="gramStart"/>
+      <w:r>
+        <w:t>prozor</w:t>
+      </w:r>
+      <w:proofErr w:type="spellEnd"/>
+      <w:proofErr w:type="gramEnd"/>
+      <w:r>
+        <w:t xml:space="preserve"> u </w:t>
+      </w:r>
+      <w:proofErr w:type="spellStart"/>
+      <w:r>
+        <w:t>kojem</w:t>
+      </w:r>
+      <w:proofErr w:type="spellEnd"/>
+      <w:r>
+        <w:t xml:space="preserve"> se </w:t>
+      </w:r>
+      <w:proofErr w:type="spellStart"/>
+      <w:r>
+        <w:t>unosepoeni,greškeitd</w:t>
+      </w:r>
+      <w:proofErr w:type="spellEnd"/>
+      <w:r>
+        <w:t xml:space="preserve">. </w:t>
+      </w:r>
+      <w:proofErr w:type="spellStart"/>
+      <w:proofErr w:type="gramStart"/>
+      <w:r>
+        <w:t>zakliknutogigrača</w:t>
+      </w:r>
+      <w:proofErr w:type="spellEnd"/>
+      <w:proofErr w:type="gramEnd"/>
+      <w:r>
+        <w:t xml:space="preserve">. </w:t>
+      </w:r>
+      <w:proofErr w:type="spellStart"/>
+      <w:r>
+        <w:t>Tajunos</w:t>
+      </w:r>
+      <w:proofErr w:type="spellEnd"/>
+      <w:r>
+        <w:t xml:space="preserve"> je </w:t>
+      </w:r>
+      <w:proofErr w:type="spellStart"/>
+      <w:r>
+        <w:t>mogućsamoza</w:t>
+      </w:r>
+      <w:proofErr w:type="spellEnd"/>
+    </w:p>
+    <w:p>
+      <w:proofErr w:type="spellStart"/>
+      <w:proofErr w:type="gramStart"/>
+      <w:r>
+        <w:t>igračekoji</w:t>
+      </w:r>
+      <w:proofErr w:type="spellEnd"/>
+      <w:proofErr w:type="gramEnd"/>
+      <w:r>
+        <w:t xml:space="preserve"> se </w:t>
+      </w:r>
+      <w:proofErr w:type="spellStart"/>
+      <w:r>
+        <w:t>nalazenaterenuzarezerneigrače</w:t>
+      </w:r>
+      <w:proofErr w:type="spellEnd"/>
+      <w:r>
+        <w:t xml:space="preserve"> to </w:t>
+      </w:r>
+      <w:proofErr w:type="spellStart"/>
+      <w:r>
+        <w:t>trebaonemogućiti</w:t>
+      </w:r>
+      <w:proofErr w:type="spellEnd"/>
+      <w:r>
+        <w:t xml:space="preserve">. </w:t>
+      </w:r>
+      <w:proofErr w:type="spellStart"/>
+      <w:r>
+        <w:t>Nakonzatvaranja</w:t>
+      </w:r>
+      <w:proofErr w:type="spellEnd"/>
+      <w:r>
+        <w:t xml:space="preserve"> tog</w:t>
+      </w:r>
+    </w:p>
+    <w:p>
+      <w:proofErr w:type="spellStart"/>
+      <w:proofErr w:type="gramStart"/>
+      <w:r>
+        <w:t>malogprozoraprelazi</w:t>
+      </w:r>
+      <w:proofErr w:type="spellEnd"/>
+      <w:proofErr w:type="gramEnd"/>
+      <w:r>
+        <w:t xml:space="preserve"> se u </w:t>
+      </w:r>
+      <w:proofErr w:type="spellStart"/>
+      <w:r>
+        <w:t>stanjepregled</w:t>
+      </w:r>
+      <w:proofErr w:type="spellEnd"/>
+      <w:r>
+        <w:t xml:space="preserve">. </w:t>
+      </w:r>
+      <w:proofErr w:type="spellStart"/>
+      <w:r>
+        <w:t>Izmenaigrača</w:t>
+      </w:r>
+      <w:proofErr w:type="spellEnd"/>
+      <w:r>
+        <w:t xml:space="preserve"> se </w:t>
+      </w:r>
+      <w:proofErr w:type="spellStart"/>
+      <w:proofErr w:type="gramStart"/>
+      <w:r>
+        <w:t>vršitakoštose</w:t>
+      </w:r>
+      <w:proofErr w:type="spellEnd"/>
+      <w:r>
+        <w:t xml:space="preserve"> .......</w:t>
+      </w:r>
+      <w:proofErr w:type="gramEnd"/>
     </w:p>
     <w:p/>
     <w:p/>
@@ -492,7 +1854,7 @@
 </file>
 
 <file path=word/styles.xml><?xml version="1.0" encoding="utf-8"?>
-<w:styles xmlns:r="http://schemas.openxmlformats.org/officeDocument/2006/relationships" xmlns:w="http://schemas.openxmlformats.org/wordprocessingml/2006/main">
+<w:styles xmlns:mc="http://schemas.openxmlformats.org/markup-compatibility/2006" xmlns:r="http://schemas.openxmlformats.org/officeDocument/2006/relationships" xmlns:w="http://schemas.openxmlformats.org/wordprocessingml/2006/main" xmlns:w14="http://schemas.microsoft.com/office/word/2010/wordml" mc:Ignorable="w14">
   <w:docDefaults>
     <w:rPrDefault>
       <w:rPr>
@@ -686,7 +2048,6 @@
     <w:uiPriority w:val="99"/>
     <w:semiHidden/>
     <w:unhideWhenUsed/>
-    <w:qFormat/>
     <w:tblPr>
       <w:tblInd w:w="0" w:type="dxa"/>
       <w:tblCellMar>

</xml_diff>